<commit_message>
Resolve "Removing assets from the src folder, and updating the Design Document"
</commit_message>
<xml_diff>
--- a/doc/activity2/Diet_Manager-DD.docx
+++ b/doc/activity2/Diet_Manager-DD.docx
@@ -1,6 +1,6 @@
 
 <file path=word/document.xml><?xml version="1.0" encoding="utf-8"?>
-<w:document xmlns:wpc="http://schemas.microsoft.com/office/word/2010/wordprocessingCanvas" xmlns:cx="http://schemas.microsoft.com/office/drawing/2014/chartex" xmlns:cx1="http://schemas.microsoft.com/office/drawing/2015/9/8/chartex" xmlns:cx2="http://schemas.microsoft.com/office/drawing/2015/10/21/chartex" xmlns:cx3="http://schemas.microsoft.com/office/drawing/2016/5/9/chartex" xmlns:cx4="http://schemas.microsoft.com/office/drawing/2016/5/10/chartex" xmlns:cx5="http://schemas.microsoft.com/office/drawing/2016/5/11/chartex" xmlns:cx6="http://schemas.microsoft.com/office/drawing/2016/5/12/chartex" xmlns:cx7="http://schemas.microsoft.com/office/drawing/2016/5/13/chartex" xmlns:cx8="http://schemas.microsoft.com/office/drawing/2016/5/14/chartex" xmlns:mc="http://schemas.openxmlformats.org/markup-compatibility/2006" xmlns:aink="http://schemas.microsoft.com/office/drawing/2016/ink" xmlns:am3d="http://schemas.microsoft.com/office/drawing/2017/model3d" xmlns:o="urn:schemas-microsoft-com:office:office" xmlns:r="http://schemas.openxmlformats.org/officeDocument/2006/relationships" xmlns:m="http://schemas.openxmlformats.org/officeDocument/2006/math" xmlns:v="urn:schemas-microsoft-com:vml" xmlns:wp14="http://schemas.microsoft.com/office/word/2010/wordprocessingDrawing" xmlns:wp="http://schemas.openxmlformats.org/drawingml/2006/wordprocessingDrawing" xmlns:w10="urn:schemas-microsoft-com:office:word" xmlns:w="http://schemas.openxmlformats.org/wordprocessingml/2006/main" xmlns:w14="http://schemas.microsoft.com/office/word/2010/wordml" xmlns:w15="http://schemas.microsoft.com/office/word/2012/wordml" xmlns:w16cex="http://schemas.microsoft.com/office/word/2018/wordml/cex" xmlns:w16cid="http://schemas.microsoft.com/office/word/2016/wordml/cid" xmlns:w16="http://schemas.microsoft.com/office/word/2018/wordml" xmlns:w16sdtdh="http://schemas.microsoft.com/office/word/2020/wordml/sdtdatahash" xmlns:w16se="http://schemas.microsoft.com/office/word/2015/wordml/symex" xmlns:wpg="http://schemas.microsoft.com/office/word/2010/wordprocessingGroup" xmlns:wpi="http://schemas.microsoft.com/office/word/2010/wordprocessingInk" xmlns:wne="http://schemas.microsoft.com/office/word/2006/wordml" xmlns:wps="http://schemas.microsoft.com/office/word/2010/wordprocessingShape" mc:Ignorable="w14 w15 w16se w16cid w16 w16cex w16sdtdh wp14">
+<w:document xmlns:wpc="http://schemas.microsoft.com/office/word/2010/wordprocessingCanvas" xmlns:cx="http://schemas.microsoft.com/office/drawing/2014/chartex" xmlns:cx1="http://schemas.microsoft.com/office/drawing/2015/9/8/chartex" xmlns:mc="http://schemas.openxmlformats.org/markup-compatibility/2006" xmlns:o="urn:schemas-microsoft-com:office:office" xmlns:r="http://schemas.openxmlformats.org/officeDocument/2006/relationships" xmlns:m="http://schemas.openxmlformats.org/officeDocument/2006/math" xmlns:v="urn:schemas-microsoft-com:vml" xmlns:wp14="http://schemas.microsoft.com/office/word/2010/wordprocessingDrawing" xmlns:wp="http://schemas.openxmlformats.org/drawingml/2006/wordprocessingDrawing" xmlns:w10="urn:schemas-microsoft-com:office:word" xmlns:w="http://schemas.openxmlformats.org/wordprocessingml/2006/main" xmlns:w14="http://schemas.microsoft.com/office/word/2010/wordml" xmlns:w15="http://schemas.microsoft.com/office/word/2012/wordml" xmlns:w16se="http://schemas.microsoft.com/office/word/2015/wordml/symex" xmlns:wpg="http://schemas.microsoft.com/office/word/2010/wordprocessingGroup" xmlns:wpi="http://schemas.microsoft.com/office/word/2010/wordprocessingInk" xmlns:wne="http://schemas.microsoft.com/office/word/2006/wordml" xmlns:wps="http://schemas.microsoft.com/office/word/2010/wordprocessingShape" mc:Ignorable="w14 w15 w16se wp14">
   <w:body>
     <w:p>
       <w:pPr>
@@ -68,11 +68,19 @@
           <w:lang w:val="es-ES"/>
         </w:rPr>
       </w:pPr>
+      <w:proofErr w:type="spellStart"/>
       <w:r>
         <w:rPr>
           <w:lang w:val="es-ES"/>
         </w:rPr>
-        <w:t xml:space="preserve">Noa </w:t>
+        <w:t>Noa</w:t>
+      </w:r>
+      <w:proofErr w:type="spellEnd"/>
+      <w:r>
+        <w:rPr>
+          <w:lang w:val="es-ES"/>
+        </w:rPr>
+        <w:t xml:space="preserve"> </w:t>
       </w:r>
       <w:proofErr w:type="spellStart"/>
       <w:r>
@@ -220,15 +228,15 @@
         <w:pStyle w:val="TextBody"/>
       </w:pPr>
       <w:r>
-        <w:t xml:space="preserve">The Diet Manager project is architected around the Model-View-Controller (MVC) design pattern, emphasizing a clean separation of </w:t>
+        <w:t xml:space="preserve">The Diet Manager project </w:t>
       </w:r>
       <w:proofErr w:type="gramStart"/>
       <w:r>
-        <w:t>concerns</w:t>
+        <w:t>is architected</w:t>
       </w:r>
       <w:proofErr w:type="gramEnd"/>
       <w:r>
-        <w:t xml:space="preserve"> and facilitating scalability and maintainability. The system comprises three principal subsystems: Model, View, and Controller.</w:t>
+        <w:t xml:space="preserve"> around the Model-View-Controller (MVC) design pattern, emphasizing a clean separation of concerns and facilitating scalability and maintainability. The system comprises three principal subsystems: Model, View, and Controller.</w:t>
       </w:r>
       <w:r>
         <w:t xml:space="preserve"> The model part of the application is architected around the composite pattern. </w:t>
@@ -458,54 +466,30 @@
           <w:noProof/>
           <w:color w:val="0000CC"/>
         </w:rPr>
-        <w:drawing>
-          <wp:inline distT="0" distB="0" distL="0" distR="0" wp14:anchorId="4284EA04" wp14:editId="12A876BD">
-            <wp:extent cx="6324600" cy="2029460"/>
-            <wp:effectExtent l="0" t="0" r="0" b="8890"/>
-            <wp:docPr id="1738364069" name="Picture 4"/>
-            <wp:cNvGraphicFramePr>
-              <a:graphicFrameLocks xmlns:a="http://schemas.openxmlformats.org/drawingml/2006/main" noChangeAspect="1"/>
-            </wp:cNvGraphicFramePr>
-            <a:graphic xmlns:a="http://schemas.openxmlformats.org/drawingml/2006/main">
-              <a:graphicData uri="http://schemas.openxmlformats.org/drawingml/2006/picture">
-                <pic:pic xmlns:pic="http://schemas.openxmlformats.org/drawingml/2006/picture">
-                  <pic:nvPicPr>
-                    <pic:cNvPr id="0" name="Picture 4"/>
-                    <pic:cNvPicPr>
-                      <a:picLocks noChangeAspect="1" noChangeArrowheads="1"/>
-                    </pic:cNvPicPr>
-                  </pic:nvPicPr>
-                  <pic:blipFill>
-                    <a:blip r:embed="rId8" cstate="print">
-                      <a:extLst>
-                        <a:ext uri="{28A0092B-C50C-407E-A947-70E740481C1C}">
-                          <a14:useLocalDpi xmlns:a14="http://schemas.microsoft.com/office/drawing/2010/main" val="0"/>
-                        </a:ext>
-                      </a:extLst>
-                    </a:blip>
-                    <a:srcRect/>
-                    <a:stretch>
-                      <a:fillRect/>
-                    </a:stretch>
-                  </pic:blipFill>
-                  <pic:spPr bwMode="auto">
-                    <a:xfrm>
-                      <a:off x="0" y="0"/>
-                      <a:ext cx="6324600" cy="2029460"/>
-                    </a:xfrm>
-                    <a:prstGeom prst="rect">
-                      <a:avLst/>
-                    </a:prstGeom>
-                    <a:noFill/>
-                    <a:ln>
-                      <a:noFill/>
-                    </a:ln>
-                  </pic:spPr>
-                </pic:pic>
-              </a:graphicData>
-            </a:graphic>
-          </wp:inline>
-        </w:drawing>
+        <w:pict w14:anchorId="222202D1">
+          <v:shapetype id="_x0000_t75" coordsize="21600,21600" o:spt="75" o:preferrelative="t" path="m@4@5l@4@11@9@11@9@5xe" filled="f" stroked="f">
+            <v:stroke joinstyle="miter"/>
+            <v:formulas>
+              <v:f eqn="if lineDrawn pixelLineWidth 0"/>
+              <v:f eqn="sum @0 1 0"/>
+              <v:f eqn="sum 0 0 @1"/>
+              <v:f eqn="prod @2 1 2"/>
+              <v:f eqn="prod @3 21600 pixelWidth"/>
+              <v:f eqn="prod @3 21600 pixelHeight"/>
+              <v:f eqn="sum @0 0 1"/>
+              <v:f eqn="prod @6 1 2"/>
+              <v:f eqn="prod @7 21600 pixelWidth"/>
+              <v:f eqn="sum @8 21600 0"/>
+              <v:f eqn="prod @7 21600 pixelHeight"/>
+              <v:f eqn="sum @10 21600 0"/>
+            </v:formulas>
+            <v:path o:extrusionok="f" gradientshapeok="t" o:connecttype="rect"/>
+            <o:lock v:ext="edit" aspectratio="t"/>
+          </v:shapetype>
+          <v:shape id="_x0000_i1025" type="#_x0000_t75" style="width:498pt;height:276pt">
+            <v:imagedata r:id="rId8" o:title="UML class (8)"/>
+          </v:shape>
+        </w:pict>
       </w:r>
     </w:p>
     <w:p>
@@ -891,6 +875,8 @@
       <w:r>
         <w:t xml:space="preserve"> class is the controller class that serves for communication between the view and the model.</w:t>
       </w:r>
+      <w:bookmarkStart w:id="3" w:name="_GoBack"/>
+      <w:bookmarkEnd w:id="3"/>
     </w:p>
     <w:p>
       <w:pPr>
@@ -939,54 +925,11 @@
           <w:noProof/>
           <w:color w:val="0000CC"/>
         </w:rPr>
-        <w:drawing>
-          <wp:inline distT="0" distB="0" distL="0" distR="0" wp14:anchorId="2472067B" wp14:editId="0826D779">
-            <wp:extent cx="6329680" cy="4049395"/>
-            <wp:effectExtent l="0" t="0" r="0" b="8255"/>
-            <wp:docPr id="12" name="Picture 12"/>
-            <wp:cNvGraphicFramePr>
-              <a:graphicFrameLocks xmlns:a="http://schemas.openxmlformats.org/drawingml/2006/main" noChangeAspect="1"/>
-            </wp:cNvGraphicFramePr>
-            <a:graphic xmlns:a="http://schemas.openxmlformats.org/drawingml/2006/main">
-              <a:graphicData uri="http://schemas.openxmlformats.org/drawingml/2006/picture">
-                <pic:pic xmlns:pic="http://schemas.openxmlformats.org/drawingml/2006/picture">
-                  <pic:nvPicPr>
-                    <pic:cNvPr id="0" name="Picture 6"/>
-                    <pic:cNvPicPr>
-                      <a:picLocks noChangeAspect="1" noChangeArrowheads="1"/>
-                    </pic:cNvPicPr>
-                  </pic:nvPicPr>
-                  <pic:blipFill>
-                    <a:blip r:embed="rId11" cstate="print">
-                      <a:extLst>
-                        <a:ext uri="{28A0092B-C50C-407E-A947-70E740481C1C}">
-                          <a14:useLocalDpi xmlns:a14="http://schemas.microsoft.com/office/drawing/2010/main" val="0"/>
-                        </a:ext>
-                      </a:extLst>
-                    </a:blip>
-                    <a:srcRect/>
-                    <a:stretch>
-                      <a:fillRect/>
-                    </a:stretch>
-                  </pic:blipFill>
-                  <pic:spPr bwMode="auto">
-                    <a:xfrm>
-                      <a:off x="0" y="0"/>
-                      <a:ext cx="6329680" cy="4049395"/>
-                    </a:xfrm>
-                    <a:prstGeom prst="rect">
-                      <a:avLst/>
-                    </a:prstGeom>
-                    <a:noFill/>
-                    <a:ln>
-                      <a:noFill/>
-                    </a:ln>
-                  </pic:spPr>
-                </pic:pic>
-              </a:graphicData>
-            </a:graphic>
-          </wp:inline>
-        </w:drawing>
+        <w:pict w14:anchorId="25A12CFC">
+          <v:shape id="_x0000_i1026" type="#_x0000_t75" style="width:498pt;height:318.75pt">
+            <v:imagedata r:id="rId11" o:title="UML class (7)"/>
+          </v:shape>
+        </w:pict>
       </w:r>
     </w:p>
     <w:p>
@@ -1000,7 +943,15 @@
       </w:r>
       <w:proofErr w:type="spellEnd"/>
       <w:r>
-        <w:t xml:space="preserve"> Subsystem serves the purpose of creating UI’s or the view part of the project that the clients will be interacting with. The factory pattern is used in UI creation </w:t>
+        <w:t xml:space="preserve"> Subsystem serves the purpose of creating UI’s or the view part of the project that the clients will be interacting </w:t>
+      </w:r>
+      <w:proofErr w:type="gramStart"/>
+      <w:r>
+        <w:t>with</w:t>
+      </w:r>
+      <w:proofErr w:type="gramEnd"/>
+      <w:r>
+        <w:t xml:space="preserve">. The factory pattern is used in UI creation </w:t>
       </w:r>
       <w:r>
         <w:t>to</w:t>
@@ -1085,8 +1036,8 @@
         <w:pageBreakBefore/>
         <w:spacing w:before="86" w:line="252" w:lineRule="auto"/>
       </w:pPr>
-      <w:bookmarkStart w:id="3" w:name="_Toc445045196"/>
-      <w:bookmarkEnd w:id="3"/>
+      <w:bookmarkStart w:id="4" w:name="_Toc445045196"/>
+      <w:bookmarkEnd w:id="4"/>
       <w:r>
         <w:lastRenderedPageBreak/>
         <w:t>Sequence Diagrams</w:t>
@@ -1226,15 +1177,7 @@
       </w:r>
       <w:proofErr w:type="spellEnd"/>
       <w:r>
-        <w:t xml:space="preserve"> method has a while loop that is reading every line in a database and creating a Food </w:t>
-      </w:r>
-      <w:proofErr w:type="gramStart"/>
-      <w:r>
-        <w:t>object, and</w:t>
-      </w:r>
-      <w:proofErr w:type="gramEnd"/>
-      <w:r>
-        <w:t xml:space="preserve"> populating the </w:t>
+        <w:t xml:space="preserve"> method has a while loop that is reading every line in a database and creating a Food object, and populating the </w:t>
       </w:r>
       <w:proofErr w:type="spellStart"/>
       <w:r>
@@ -1547,15 +1490,15 @@
       </w:r>
       <w:proofErr w:type="spellEnd"/>
       <w:r>
-        <w:t xml:space="preserve"> method which takes in a date </w:t>
+        <w:t xml:space="preserve"> method </w:t>
       </w:r>
       <w:proofErr w:type="gramStart"/>
       <w:r>
-        <w:t>parameter, and</w:t>
+        <w:t>which</w:t>
       </w:r>
       <w:proofErr w:type="gramEnd"/>
       <w:r>
-        <w:t xml:space="preserve"> based on the date and calories from the log it adds them up.</w:t>
+        <w:t xml:space="preserve"> takes in a date parameter, and based on the date and calories from the log it adds them up.</w:t>
       </w:r>
     </w:p>
     <w:p>
@@ -1576,34 +1519,7 @@
           <w:color w:val="0000CC"/>
         </w:rPr>
         <w:lastRenderedPageBreak/>
-        <w:t xml:space="preserve">Sequence Diagram </w:t>
-      </w:r>
-      <w:r>
-        <w:rPr>
-          <w:b/>
-          <w:bCs/>
-          <w:iCs w:val="0"/>
-          <w:color w:val="0000CC"/>
-        </w:rPr>
-        <w:t>4</w:t>
-      </w:r>
-      <w:r>
-        <w:rPr>
-          <w:b/>
-          <w:bCs/>
-          <w:iCs w:val="0"/>
-          <w:color w:val="0000CC"/>
-        </w:rPr>
-        <w:t xml:space="preserve">: </w:t>
-      </w:r>
-      <w:r>
-        <w:rPr>
-          <w:b/>
-          <w:bCs/>
-          <w:iCs w:val="0"/>
-          <w:color w:val="0000CC"/>
-        </w:rPr>
-        <w:t>loading data for 1 basic food and 1 recipe</w:t>
+        <w:t>Sequence Diagram 4: loading data for 1 basic food and 1 recipe</w:t>
       </w:r>
     </w:p>
     <w:p>
@@ -1710,7 +1626,11 @@
       </w:r>
       <w:proofErr w:type="spellEnd"/>
       <w:r>
-        <w:t xml:space="preserve"> of Foods (basic foods and recipes combined). That method before returning an </w:t>
+        <w:t xml:space="preserve"> of Foods (basic foods and recipes combined). </w:t>
+      </w:r>
+      <w:proofErr w:type="gramStart"/>
+      <w:r>
+        <w:t xml:space="preserve">That method before returning an </w:t>
       </w:r>
       <w:proofErr w:type="spellStart"/>
       <w:r>
@@ -1721,41 +1641,40 @@
         <w:t xml:space="preserve"> first loads all of the basic foods with the </w:t>
       </w:r>
       <w:proofErr w:type="spellStart"/>
-      <w:proofErr w:type="gramStart"/>
       <w:r>
         <w:t>getBasicFood</w:t>
       </w:r>
       <w:proofErr w:type="spellEnd"/>
       <w:r>
-        <w:t>(</w:t>
+        <w:t xml:space="preserve">() method into an </w:t>
+      </w:r>
+      <w:proofErr w:type="spellStart"/>
+      <w:r>
+        <w:t>arraylist</w:t>
+      </w:r>
+      <w:proofErr w:type="spellEnd"/>
+      <w:r>
+        <w:t xml:space="preserve">, and then the </w:t>
+      </w:r>
+      <w:proofErr w:type="spellStart"/>
+      <w:r>
+        <w:t>getRecipe</w:t>
+      </w:r>
+      <w:proofErr w:type="spellEnd"/>
+      <w:r>
+        <w:t xml:space="preserve">() method of the Recipe class gets all the recipes and calls the </w:t>
+      </w:r>
+      <w:proofErr w:type="spellStart"/>
+      <w:r>
+        <w:t>CalculateRecipeInfo</w:t>
+      </w:r>
+      <w:proofErr w:type="spellEnd"/>
+      <w:r>
+        <w:t>(String, double) method which gets all of the names and amounts of basic foods in the recipe and calculates recipe calories, proteins, carbs and fats.</w:t>
       </w:r>
       <w:proofErr w:type="gramEnd"/>
       <w:r>
-        <w:t xml:space="preserve">) method into an </w:t>
-      </w:r>
-      <w:proofErr w:type="spellStart"/>
-      <w:r>
-        <w:t>arraylist</w:t>
-      </w:r>
-      <w:proofErr w:type="spellEnd"/>
-      <w:r>
-        <w:t xml:space="preserve">, and then the </w:t>
-      </w:r>
-      <w:proofErr w:type="spellStart"/>
-      <w:r>
-        <w:t>getRecipe</w:t>
-      </w:r>
-      <w:proofErr w:type="spellEnd"/>
-      <w:r>
-        <w:t xml:space="preserve">() method of the Recipe class gets all the recipes and calls the </w:t>
-      </w:r>
-      <w:proofErr w:type="spellStart"/>
-      <w:r>
-        <w:t>CalculateRecipeInfo</w:t>
-      </w:r>
-      <w:proofErr w:type="spellEnd"/>
-      <w:r>
-        <w:t xml:space="preserve">(String, double) method which gets all of the names and amounts of basic foods in the recipe and calculates recipe calories, proteins, carbs and fats. The </w:t>
+        <w:t xml:space="preserve"> The </w:t>
       </w:r>
       <w:proofErr w:type="spellStart"/>
       <w:r>
@@ -1792,34 +1711,7 @@
           <w:color w:val="0000CC"/>
         </w:rPr>
         <w:lastRenderedPageBreak/>
-        <w:t xml:space="preserve">Sequence Diagram </w:t>
-      </w:r>
-      <w:r>
-        <w:rPr>
-          <w:b/>
-          <w:bCs/>
-          <w:iCs w:val="0"/>
-          <w:color w:val="0000CC"/>
-        </w:rPr>
-        <w:t>5</w:t>
-      </w:r>
-      <w:r>
-        <w:rPr>
-          <w:b/>
-          <w:bCs/>
-          <w:iCs w:val="0"/>
-          <w:color w:val="0000CC"/>
-        </w:rPr>
-        <w:t xml:space="preserve">: </w:t>
-      </w:r>
-      <w:r>
-        <w:rPr>
-          <w:b/>
-          <w:bCs/>
-          <w:iCs w:val="0"/>
-          <w:color w:val="0000CC"/>
-        </w:rPr>
-        <w:t>add 1 serving of pizza and 2 servings of PB+J to the log entry</w:t>
+        <w:t>Sequence Diagram 5: add 1 serving of pizza and 2 servings of PB+J to the log entry</w:t>
       </w:r>
     </w:p>
     <w:p>
@@ -1912,34 +1804,7 @@
           <w:color w:val="0000CC"/>
         </w:rPr>
         <w:lastRenderedPageBreak/>
-        <w:t xml:space="preserve">Sequence Diagram </w:t>
-      </w:r>
-      <w:r>
-        <w:rPr>
-          <w:b/>
-          <w:bCs/>
-          <w:iCs w:val="0"/>
-          <w:color w:val="0000CC"/>
-        </w:rPr>
-        <w:t>6</w:t>
-      </w:r>
-      <w:r>
-        <w:rPr>
-          <w:b/>
-          <w:bCs/>
-          <w:iCs w:val="0"/>
-          <w:color w:val="0000CC"/>
-        </w:rPr>
-        <w:t xml:space="preserve">: </w:t>
-      </w:r>
-      <w:r>
-        <w:rPr>
-          <w:b/>
-          <w:bCs/>
-          <w:iCs w:val="0"/>
-          <w:color w:val="0000CC"/>
-        </w:rPr>
-        <w:t>compute the total number of calories for the current date</w:t>
+        <w:t>Sequence Diagram 6: compute the total number of calories for the current date</w:t>
       </w:r>
     </w:p>
     <w:p>
@@ -2055,7 +1920,7 @@
 </file>
 
 <file path=word/endnotes.xml><?xml version="1.0" encoding="utf-8"?>
-<w:endnotes xmlns:wpc="http://schemas.microsoft.com/office/word/2010/wordprocessingCanvas" xmlns:cx="http://schemas.microsoft.com/office/drawing/2014/chartex" xmlns:cx1="http://schemas.microsoft.com/office/drawing/2015/9/8/chartex" xmlns:cx2="http://schemas.microsoft.com/office/drawing/2015/10/21/chartex" xmlns:cx3="http://schemas.microsoft.com/office/drawing/2016/5/9/chartex" xmlns:cx4="http://schemas.microsoft.com/office/drawing/2016/5/10/chartex" xmlns:cx5="http://schemas.microsoft.com/office/drawing/2016/5/11/chartex" xmlns:cx6="http://schemas.microsoft.com/office/drawing/2016/5/12/chartex" xmlns:cx7="http://schemas.microsoft.com/office/drawing/2016/5/13/chartex" xmlns:cx8="http://schemas.microsoft.com/office/drawing/2016/5/14/chartex" xmlns:mc="http://schemas.openxmlformats.org/markup-compatibility/2006" xmlns:aink="http://schemas.microsoft.com/office/drawing/2016/ink" xmlns:am3d="http://schemas.microsoft.com/office/drawing/2017/model3d" xmlns:o="urn:schemas-microsoft-com:office:office" xmlns:r="http://schemas.openxmlformats.org/officeDocument/2006/relationships" xmlns:m="http://schemas.openxmlformats.org/officeDocument/2006/math" xmlns:v="urn:schemas-microsoft-com:vml" xmlns:wp14="http://schemas.microsoft.com/office/word/2010/wordprocessingDrawing" xmlns:wp="http://schemas.openxmlformats.org/drawingml/2006/wordprocessingDrawing" xmlns:w10="urn:schemas-microsoft-com:office:word" xmlns:w="http://schemas.openxmlformats.org/wordprocessingml/2006/main" xmlns:w14="http://schemas.microsoft.com/office/word/2010/wordml" xmlns:w15="http://schemas.microsoft.com/office/word/2012/wordml" xmlns:w16cex="http://schemas.microsoft.com/office/word/2018/wordml/cex" xmlns:w16cid="http://schemas.microsoft.com/office/word/2016/wordml/cid" xmlns:w16="http://schemas.microsoft.com/office/word/2018/wordml" xmlns:w16sdtdh="http://schemas.microsoft.com/office/word/2020/wordml/sdtdatahash" xmlns:w16se="http://schemas.microsoft.com/office/word/2015/wordml/symex" xmlns:wpg="http://schemas.microsoft.com/office/word/2010/wordprocessingGroup" xmlns:wpi="http://schemas.microsoft.com/office/word/2010/wordprocessingInk" xmlns:wne="http://schemas.microsoft.com/office/word/2006/wordml" xmlns:wps="http://schemas.microsoft.com/office/word/2010/wordprocessingShape" mc:Ignorable="w14 w15 w16se w16cid w16 w16cex w16sdtdh wp14">
+<w:endnotes xmlns:wpc="http://schemas.microsoft.com/office/word/2010/wordprocessingCanvas" xmlns:cx="http://schemas.microsoft.com/office/drawing/2014/chartex" xmlns:cx1="http://schemas.microsoft.com/office/drawing/2015/9/8/chartex" xmlns:mc="http://schemas.openxmlformats.org/markup-compatibility/2006" xmlns:o="urn:schemas-microsoft-com:office:office" xmlns:r="http://schemas.openxmlformats.org/officeDocument/2006/relationships" xmlns:m="http://schemas.openxmlformats.org/officeDocument/2006/math" xmlns:v="urn:schemas-microsoft-com:vml" xmlns:wp14="http://schemas.microsoft.com/office/word/2010/wordprocessingDrawing" xmlns:wp="http://schemas.openxmlformats.org/drawingml/2006/wordprocessingDrawing" xmlns:w10="urn:schemas-microsoft-com:office:word" xmlns:w="http://schemas.openxmlformats.org/wordprocessingml/2006/main" xmlns:w14="http://schemas.microsoft.com/office/word/2010/wordml" xmlns:w15="http://schemas.microsoft.com/office/word/2012/wordml" xmlns:w16se="http://schemas.microsoft.com/office/word/2015/wordml/symex" xmlns:wpg="http://schemas.microsoft.com/office/word/2010/wordprocessingGroup" xmlns:wpi="http://schemas.microsoft.com/office/word/2010/wordprocessingInk" xmlns:wne="http://schemas.microsoft.com/office/word/2006/wordml" xmlns:wps="http://schemas.microsoft.com/office/word/2010/wordprocessingShape" mc:Ignorable="w14 w15 w16se wp14">
   <w:endnote w:type="separator" w:id="-1">
     <w:p>
       <w:r>
@@ -2074,7 +1939,7 @@
 </file>
 
 <file path=word/footer1.xml><?xml version="1.0" encoding="utf-8"?>
-<w:ftr xmlns:wpc="http://schemas.microsoft.com/office/word/2010/wordprocessingCanvas" xmlns:cx="http://schemas.microsoft.com/office/drawing/2014/chartex" xmlns:cx1="http://schemas.microsoft.com/office/drawing/2015/9/8/chartex" xmlns:cx2="http://schemas.microsoft.com/office/drawing/2015/10/21/chartex" xmlns:cx3="http://schemas.microsoft.com/office/drawing/2016/5/9/chartex" xmlns:cx4="http://schemas.microsoft.com/office/drawing/2016/5/10/chartex" xmlns:cx5="http://schemas.microsoft.com/office/drawing/2016/5/11/chartex" xmlns:cx6="http://schemas.microsoft.com/office/drawing/2016/5/12/chartex" xmlns:cx7="http://schemas.microsoft.com/office/drawing/2016/5/13/chartex" xmlns:cx8="http://schemas.microsoft.com/office/drawing/2016/5/14/chartex" xmlns:mc="http://schemas.openxmlformats.org/markup-compatibility/2006" xmlns:aink="http://schemas.microsoft.com/office/drawing/2016/ink" xmlns:am3d="http://schemas.microsoft.com/office/drawing/2017/model3d" xmlns:o="urn:schemas-microsoft-com:office:office" xmlns:r="http://schemas.openxmlformats.org/officeDocument/2006/relationships" xmlns:m="http://schemas.openxmlformats.org/officeDocument/2006/math" xmlns:v="urn:schemas-microsoft-com:vml" xmlns:wp14="http://schemas.microsoft.com/office/word/2010/wordprocessingDrawing" xmlns:wp="http://schemas.openxmlformats.org/drawingml/2006/wordprocessingDrawing" xmlns:w10="urn:schemas-microsoft-com:office:word" xmlns:w="http://schemas.openxmlformats.org/wordprocessingml/2006/main" xmlns:w14="http://schemas.microsoft.com/office/word/2010/wordml" xmlns:w15="http://schemas.microsoft.com/office/word/2012/wordml" xmlns:w16cex="http://schemas.microsoft.com/office/word/2018/wordml/cex" xmlns:w16cid="http://schemas.microsoft.com/office/word/2016/wordml/cid" xmlns:w16="http://schemas.microsoft.com/office/word/2018/wordml" xmlns:w16sdtdh="http://schemas.microsoft.com/office/word/2020/wordml/sdtdatahash" xmlns:w16se="http://schemas.microsoft.com/office/word/2015/wordml/symex" xmlns:wpg="http://schemas.microsoft.com/office/word/2010/wordprocessingGroup" xmlns:wpi="http://schemas.microsoft.com/office/word/2010/wordprocessingInk" xmlns:wne="http://schemas.microsoft.com/office/word/2006/wordml" xmlns:wps="http://schemas.microsoft.com/office/word/2010/wordprocessingShape" mc:Ignorable="w14 w15 w16se w16cid w16 w16cex w16sdtdh wp14">
+<w:ftr xmlns:wpc="http://schemas.microsoft.com/office/word/2010/wordprocessingCanvas" xmlns:cx="http://schemas.microsoft.com/office/drawing/2014/chartex" xmlns:cx1="http://schemas.microsoft.com/office/drawing/2015/9/8/chartex" xmlns:mc="http://schemas.openxmlformats.org/markup-compatibility/2006" xmlns:o="urn:schemas-microsoft-com:office:office" xmlns:r="http://schemas.openxmlformats.org/officeDocument/2006/relationships" xmlns:m="http://schemas.openxmlformats.org/officeDocument/2006/math" xmlns:v="urn:schemas-microsoft-com:vml" xmlns:wp14="http://schemas.microsoft.com/office/word/2010/wordprocessingDrawing" xmlns:wp="http://schemas.openxmlformats.org/drawingml/2006/wordprocessingDrawing" xmlns:w10="urn:schemas-microsoft-com:office:word" xmlns:w="http://schemas.openxmlformats.org/wordprocessingml/2006/main" xmlns:w14="http://schemas.microsoft.com/office/word/2010/wordml" xmlns:w15="http://schemas.microsoft.com/office/word/2012/wordml" xmlns:w16se="http://schemas.microsoft.com/office/word/2015/wordml/symex" xmlns:wpg="http://schemas.microsoft.com/office/word/2010/wordprocessingGroup" xmlns:wpi="http://schemas.microsoft.com/office/word/2010/wordprocessingInk" xmlns:wne="http://schemas.microsoft.com/office/word/2006/wordml" xmlns:wps="http://schemas.microsoft.com/office/word/2010/wordprocessingShape" mc:Ignorable="w14 w15 w16se wp14">
   <w:p>
     <w:pPr>
       <w:pStyle w:val="Footer"/>
@@ -2107,7 +1972,7 @@
       <w:rPr>
         <w:noProof/>
       </w:rPr>
-      <w:t>2024-03-23</w:t>
+      <w:t>2024-03-26</w:t>
     </w:r>
     <w:r>
       <w:fldChar w:fldCharType="end"/>
@@ -2137,7 +2002,7 @@
       <w:rPr>
         <w:noProof/>
       </w:rPr>
-      <w:t>7</w:t>
+      <w:t>8</w:t>
     </w:r>
     <w:r>
       <w:fldChar w:fldCharType="end"/>
@@ -2166,7 +2031,7 @@
       <w:rPr>
         <w:noProof/>
       </w:rPr>
-      <w:t>7</w:t>
+      <w:t>12</w:t>
     </w:r>
     <w:r>
       <w:fldChar w:fldCharType="end"/>
@@ -2176,7 +2041,7 @@
 </file>
 
 <file path=word/footnotes.xml><?xml version="1.0" encoding="utf-8"?>
-<w:footnotes xmlns:wpc="http://schemas.microsoft.com/office/word/2010/wordprocessingCanvas" xmlns:cx="http://schemas.microsoft.com/office/drawing/2014/chartex" xmlns:cx1="http://schemas.microsoft.com/office/drawing/2015/9/8/chartex" xmlns:cx2="http://schemas.microsoft.com/office/drawing/2015/10/21/chartex" xmlns:cx3="http://schemas.microsoft.com/office/drawing/2016/5/9/chartex" xmlns:cx4="http://schemas.microsoft.com/office/drawing/2016/5/10/chartex" xmlns:cx5="http://schemas.microsoft.com/office/drawing/2016/5/11/chartex" xmlns:cx6="http://schemas.microsoft.com/office/drawing/2016/5/12/chartex" xmlns:cx7="http://schemas.microsoft.com/office/drawing/2016/5/13/chartex" xmlns:cx8="http://schemas.microsoft.com/office/drawing/2016/5/14/chartex" xmlns:mc="http://schemas.openxmlformats.org/markup-compatibility/2006" xmlns:aink="http://schemas.microsoft.com/office/drawing/2016/ink" xmlns:am3d="http://schemas.microsoft.com/office/drawing/2017/model3d" xmlns:o="urn:schemas-microsoft-com:office:office" xmlns:r="http://schemas.openxmlformats.org/officeDocument/2006/relationships" xmlns:m="http://schemas.openxmlformats.org/officeDocument/2006/math" xmlns:v="urn:schemas-microsoft-com:vml" xmlns:wp14="http://schemas.microsoft.com/office/word/2010/wordprocessingDrawing" xmlns:wp="http://schemas.openxmlformats.org/drawingml/2006/wordprocessingDrawing" xmlns:w10="urn:schemas-microsoft-com:office:word" xmlns:w="http://schemas.openxmlformats.org/wordprocessingml/2006/main" xmlns:w14="http://schemas.microsoft.com/office/word/2010/wordml" xmlns:w15="http://schemas.microsoft.com/office/word/2012/wordml" xmlns:w16cex="http://schemas.microsoft.com/office/word/2018/wordml/cex" xmlns:w16cid="http://schemas.microsoft.com/office/word/2016/wordml/cid" xmlns:w16="http://schemas.microsoft.com/office/word/2018/wordml" xmlns:w16sdtdh="http://schemas.microsoft.com/office/word/2020/wordml/sdtdatahash" xmlns:w16se="http://schemas.microsoft.com/office/word/2015/wordml/symex" xmlns:wpg="http://schemas.microsoft.com/office/word/2010/wordprocessingGroup" xmlns:wpi="http://schemas.microsoft.com/office/word/2010/wordprocessingInk" xmlns:wne="http://schemas.microsoft.com/office/word/2006/wordml" xmlns:wps="http://schemas.microsoft.com/office/word/2010/wordprocessingShape" mc:Ignorable="w14 w15 w16se w16cid w16 w16cex w16sdtdh wp14">
+<w:footnotes xmlns:wpc="http://schemas.microsoft.com/office/word/2010/wordprocessingCanvas" xmlns:cx="http://schemas.microsoft.com/office/drawing/2014/chartex" xmlns:cx1="http://schemas.microsoft.com/office/drawing/2015/9/8/chartex" xmlns:mc="http://schemas.openxmlformats.org/markup-compatibility/2006" xmlns:o="urn:schemas-microsoft-com:office:office" xmlns:r="http://schemas.openxmlformats.org/officeDocument/2006/relationships" xmlns:m="http://schemas.openxmlformats.org/officeDocument/2006/math" xmlns:v="urn:schemas-microsoft-com:vml" xmlns:wp14="http://schemas.microsoft.com/office/word/2010/wordprocessingDrawing" xmlns:wp="http://schemas.openxmlformats.org/drawingml/2006/wordprocessingDrawing" xmlns:w10="urn:schemas-microsoft-com:office:word" xmlns:w="http://schemas.openxmlformats.org/wordprocessingml/2006/main" xmlns:w14="http://schemas.microsoft.com/office/word/2010/wordml" xmlns:w15="http://schemas.microsoft.com/office/word/2012/wordml" xmlns:w16se="http://schemas.microsoft.com/office/word/2015/wordml/symex" xmlns:wpg="http://schemas.microsoft.com/office/word/2010/wordprocessingGroup" xmlns:wpi="http://schemas.microsoft.com/office/word/2010/wordprocessingInk" xmlns:wne="http://schemas.microsoft.com/office/word/2006/wordml" xmlns:wps="http://schemas.microsoft.com/office/word/2010/wordprocessingShape" mc:Ignorable="w14 w15 w16se wp14">
   <w:footnote w:type="separator" w:id="-1">
     <w:p>
       <w:r>
@@ -2195,7 +2060,7 @@
 </file>
 
 <file path=word/header1.xml><?xml version="1.0" encoding="utf-8"?>
-<w:hdr xmlns:wpc="http://schemas.microsoft.com/office/word/2010/wordprocessingCanvas" xmlns:cx="http://schemas.microsoft.com/office/drawing/2014/chartex" xmlns:cx1="http://schemas.microsoft.com/office/drawing/2015/9/8/chartex" xmlns:cx2="http://schemas.microsoft.com/office/drawing/2015/10/21/chartex" xmlns:cx3="http://schemas.microsoft.com/office/drawing/2016/5/9/chartex" xmlns:cx4="http://schemas.microsoft.com/office/drawing/2016/5/10/chartex" xmlns:cx5="http://schemas.microsoft.com/office/drawing/2016/5/11/chartex" xmlns:cx6="http://schemas.microsoft.com/office/drawing/2016/5/12/chartex" xmlns:cx7="http://schemas.microsoft.com/office/drawing/2016/5/13/chartex" xmlns:cx8="http://schemas.microsoft.com/office/drawing/2016/5/14/chartex" xmlns:mc="http://schemas.openxmlformats.org/markup-compatibility/2006" xmlns:aink="http://schemas.microsoft.com/office/drawing/2016/ink" xmlns:am3d="http://schemas.microsoft.com/office/drawing/2017/model3d" xmlns:o="urn:schemas-microsoft-com:office:office" xmlns:r="http://schemas.openxmlformats.org/officeDocument/2006/relationships" xmlns:m="http://schemas.openxmlformats.org/officeDocument/2006/math" xmlns:v="urn:schemas-microsoft-com:vml" xmlns:wp14="http://schemas.microsoft.com/office/word/2010/wordprocessingDrawing" xmlns:wp="http://schemas.openxmlformats.org/drawingml/2006/wordprocessingDrawing" xmlns:w10="urn:schemas-microsoft-com:office:word" xmlns:w="http://schemas.openxmlformats.org/wordprocessingml/2006/main" xmlns:w14="http://schemas.microsoft.com/office/word/2010/wordml" xmlns:w15="http://schemas.microsoft.com/office/word/2012/wordml" xmlns:w16cex="http://schemas.microsoft.com/office/word/2018/wordml/cex" xmlns:w16cid="http://schemas.microsoft.com/office/word/2016/wordml/cid" xmlns:w16="http://schemas.microsoft.com/office/word/2018/wordml" xmlns:w16sdtdh="http://schemas.microsoft.com/office/word/2020/wordml/sdtdatahash" xmlns:w16se="http://schemas.microsoft.com/office/word/2015/wordml/symex" xmlns:wpg="http://schemas.microsoft.com/office/word/2010/wordprocessingGroup" xmlns:wpi="http://schemas.microsoft.com/office/word/2010/wordprocessingInk" xmlns:wne="http://schemas.microsoft.com/office/word/2006/wordml" xmlns:wps="http://schemas.microsoft.com/office/word/2010/wordprocessingShape" mc:Ignorable="w14 w15 w16se w16cid w16 w16cex w16sdtdh wp14">
+<w:hdr xmlns:wpc="http://schemas.microsoft.com/office/word/2010/wordprocessingCanvas" xmlns:cx="http://schemas.microsoft.com/office/drawing/2014/chartex" xmlns:cx1="http://schemas.microsoft.com/office/drawing/2015/9/8/chartex" xmlns:mc="http://schemas.openxmlformats.org/markup-compatibility/2006" xmlns:o="urn:schemas-microsoft-com:office:office" xmlns:r="http://schemas.openxmlformats.org/officeDocument/2006/relationships" xmlns:m="http://schemas.openxmlformats.org/officeDocument/2006/math" xmlns:v="urn:schemas-microsoft-com:vml" xmlns:wp14="http://schemas.microsoft.com/office/word/2010/wordprocessingDrawing" xmlns:wp="http://schemas.openxmlformats.org/drawingml/2006/wordprocessingDrawing" xmlns:w10="urn:schemas-microsoft-com:office:word" xmlns:w="http://schemas.openxmlformats.org/wordprocessingml/2006/main" xmlns:w14="http://schemas.microsoft.com/office/word/2010/wordml" xmlns:w15="http://schemas.microsoft.com/office/word/2012/wordml" xmlns:w16se="http://schemas.microsoft.com/office/word/2015/wordml/symex" xmlns:wpg="http://schemas.microsoft.com/office/word/2010/wordprocessingGroup" xmlns:wpi="http://schemas.microsoft.com/office/word/2010/wordprocessingInk" xmlns:wne="http://schemas.microsoft.com/office/word/2006/wordml" xmlns:wps="http://schemas.microsoft.com/office/word/2010/wordprocessingShape" mc:Ignorable="w14 w15 w16se wp14">
   <w:p>
     <w:pPr>
       <w:pStyle w:val="Header"/>
@@ -2248,7 +2113,7 @@
 </file>
 
 <file path=word/numbering.xml><?xml version="1.0" encoding="utf-8"?>
-<w:numbering xmlns:wpc="http://schemas.microsoft.com/office/word/2010/wordprocessingCanvas" xmlns:cx="http://schemas.microsoft.com/office/drawing/2014/chartex" xmlns:cx1="http://schemas.microsoft.com/office/drawing/2015/9/8/chartex" xmlns:cx2="http://schemas.microsoft.com/office/drawing/2015/10/21/chartex" xmlns:cx3="http://schemas.microsoft.com/office/drawing/2016/5/9/chartex" xmlns:cx4="http://schemas.microsoft.com/office/drawing/2016/5/10/chartex" xmlns:cx5="http://schemas.microsoft.com/office/drawing/2016/5/11/chartex" xmlns:cx6="http://schemas.microsoft.com/office/drawing/2016/5/12/chartex" xmlns:cx7="http://schemas.microsoft.com/office/drawing/2016/5/13/chartex" xmlns:cx8="http://schemas.microsoft.com/office/drawing/2016/5/14/chartex" xmlns:mc="http://schemas.openxmlformats.org/markup-compatibility/2006" xmlns:aink="http://schemas.microsoft.com/office/drawing/2016/ink" xmlns:am3d="http://schemas.microsoft.com/office/drawing/2017/model3d" xmlns:o="urn:schemas-microsoft-com:office:office" xmlns:r="http://schemas.openxmlformats.org/officeDocument/2006/relationships" xmlns:m="http://schemas.openxmlformats.org/officeDocument/2006/math" xmlns:v="urn:schemas-microsoft-com:vml" xmlns:wp14="http://schemas.microsoft.com/office/word/2010/wordprocessingDrawing" xmlns:wp="http://schemas.openxmlformats.org/drawingml/2006/wordprocessingDrawing" xmlns:w10="urn:schemas-microsoft-com:office:word" xmlns:w="http://schemas.openxmlformats.org/wordprocessingml/2006/main" xmlns:w14="http://schemas.microsoft.com/office/word/2010/wordml" xmlns:w15="http://schemas.microsoft.com/office/word/2012/wordml" xmlns:w16cex="http://schemas.microsoft.com/office/word/2018/wordml/cex" xmlns:w16cid="http://schemas.microsoft.com/office/word/2016/wordml/cid" xmlns:w16="http://schemas.microsoft.com/office/word/2018/wordml" xmlns:w16sdtdh="http://schemas.microsoft.com/office/word/2020/wordml/sdtdatahash" xmlns:w16se="http://schemas.microsoft.com/office/word/2015/wordml/symex" xmlns:wpg="http://schemas.microsoft.com/office/word/2010/wordprocessingGroup" xmlns:wpi="http://schemas.microsoft.com/office/word/2010/wordprocessingInk" xmlns:wne="http://schemas.microsoft.com/office/word/2006/wordml" xmlns:wps="http://schemas.microsoft.com/office/word/2010/wordprocessingShape" mc:Ignorable="w14 w15 w16se w16cid w16 w16cex w16sdtdh wp14">
+<w:numbering xmlns:wpc="http://schemas.microsoft.com/office/word/2010/wordprocessingCanvas" xmlns:cx="http://schemas.microsoft.com/office/drawing/2014/chartex" xmlns:cx1="http://schemas.microsoft.com/office/drawing/2015/9/8/chartex" xmlns:mc="http://schemas.openxmlformats.org/markup-compatibility/2006" xmlns:o="urn:schemas-microsoft-com:office:office" xmlns:r="http://schemas.openxmlformats.org/officeDocument/2006/relationships" xmlns:m="http://schemas.openxmlformats.org/officeDocument/2006/math" xmlns:v="urn:schemas-microsoft-com:vml" xmlns:wp14="http://schemas.microsoft.com/office/word/2010/wordprocessingDrawing" xmlns:wp="http://schemas.openxmlformats.org/drawingml/2006/wordprocessingDrawing" xmlns:w10="urn:schemas-microsoft-com:office:word" xmlns:w="http://schemas.openxmlformats.org/wordprocessingml/2006/main" xmlns:w14="http://schemas.microsoft.com/office/word/2010/wordml" xmlns:w15="http://schemas.microsoft.com/office/word/2012/wordml" xmlns:w16se="http://schemas.microsoft.com/office/word/2015/wordml/symex" xmlns:wpg="http://schemas.microsoft.com/office/word/2010/wordprocessingGroup" xmlns:wpi="http://schemas.microsoft.com/office/word/2010/wordprocessingInk" xmlns:wne="http://schemas.microsoft.com/office/word/2006/wordml" xmlns:wps="http://schemas.microsoft.com/office/word/2010/wordprocessingShape" mc:Ignorable="w14 w15 w16se wp14">
   <w:abstractNum w:abstractNumId="0" w15:restartNumberingAfterBreak="0">
     <w:nsid w:val="302A06D9"/>
     <w:multiLevelType w:val="hybridMultilevel"/>
@@ -2461,7 +2326,7 @@
 </file>
 
 <file path=word/styles.xml><?xml version="1.0" encoding="utf-8"?>
-<w:styles xmlns:mc="http://schemas.openxmlformats.org/markup-compatibility/2006" xmlns:r="http://schemas.openxmlformats.org/officeDocument/2006/relationships" xmlns:w="http://schemas.openxmlformats.org/wordprocessingml/2006/main" xmlns:w14="http://schemas.microsoft.com/office/word/2010/wordml" xmlns:w15="http://schemas.microsoft.com/office/word/2012/wordml" xmlns:w16cex="http://schemas.microsoft.com/office/word/2018/wordml/cex" xmlns:w16cid="http://schemas.microsoft.com/office/word/2016/wordml/cid" xmlns:w16="http://schemas.microsoft.com/office/word/2018/wordml" xmlns:w16sdtdh="http://schemas.microsoft.com/office/word/2020/wordml/sdtdatahash" xmlns:w16se="http://schemas.microsoft.com/office/word/2015/wordml/symex" mc:Ignorable="w14 w15 w16se w16cid w16 w16cex w16sdtdh">
+<w:styles xmlns:mc="http://schemas.openxmlformats.org/markup-compatibility/2006" xmlns:r="http://schemas.openxmlformats.org/officeDocument/2006/relationships" xmlns:w="http://schemas.openxmlformats.org/wordprocessingml/2006/main" xmlns:w14="http://schemas.microsoft.com/office/word/2010/wordml" xmlns:w15="http://schemas.microsoft.com/office/word/2012/wordml" xmlns:w16se="http://schemas.microsoft.com/office/word/2015/wordml/symex" mc:Ignorable="w14 w15 w16se">
   <w:docDefaults>
     <w:rPrDefault>
       <w:rPr>
@@ -2477,7 +2342,7 @@
       </w:pPr>
     </w:pPrDefault>
   </w:docDefaults>
-  <w:latentStyles w:defLockedState="0" w:defUIPriority="99" w:defSemiHidden="0" w:defUnhideWhenUsed="0" w:defQFormat="0" w:count="376">
+  <w:latentStyles w:defLockedState="0" w:defUIPriority="99" w:defSemiHidden="0" w:defUnhideWhenUsed="0" w:defQFormat="0" w:count="371">
     <w:lsdException w:name="Normal" w:uiPriority="0" w:qFormat="1"/>
     <w:lsdException w:name="heading 1" w:uiPriority="9" w:qFormat="1"/>
     <w:lsdException w:name="heading 2" w:semiHidden="1" w:uiPriority="9" w:unhideWhenUsed="1" w:qFormat="1"/>
@@ -2849,11 +2714,6 @@
     <w:lsdException w:name="List Table 5 Dark Accent 6" w:uiPriority="50"/>
     <w:lsdException w:name="List Table 6 Colorful Accent 6" w:uiPriority="51"/>
     <w:lsdException w:name="List Table 7 Colorful Accent 6" w:uiPriority="52"/>
-    <w:lsdException w:name="Mention" w:semiHidden="1" w:unhideWhenUsed="1"/>
-    <w:lsdException w:name="Smart Hyperlink" w:semiHidden="1" w:unhideWhenUsed="1"/>
-    <w:lsdException w:name="Hashtag" w:semiHidden="1" w:unhideWhenUsed="1"/>
-    <w:lsdException w:name="Unresolved Mention" w:semiHidden="1" w:unhideWhenUsed="1"/>
-    <w:lsdException w:name="Smart Link" w:semiHidden="1" w:unhideWhenUsed="1"/>
   </w:latentStyles>
   <w:style w:type="paragraph" w:default="1" w:styleId="Normal">
     <w:name w:val="Normal"/>
@@ -3526,7 +3386,7 @@
 </file>
 
 <file path=customXml/itemProps1.xml><?xml version="1.0" encoding="utf-8"?>
-<ds:datastoreItem xmlns:ds="http://schemas.openxmlformats.org/officeDocument/2006/customXml" ds:itemID="{7F2011C8-4BE3-428C-8DE7-0E8C51F33EAB}">
+<ds:datastoreItem xmlns:ds="http://schemas.openxmlformats.org/officeDocument/2006/customXml" ds:itemID="{0BA132B8-B15B-4E7B-858B-DA10F7229A71}">
   <ds:schemaRefs>
     <ds:schemaRef ds:uri="http://schemas.openxmlformats.org/officeDocument/2006/bibliography"/>
   </ds:schemaRefs>

</xml_diff>